<commit_message>
Added to the Test Plan Document and edited the SRS document
</commit_message>
<xml_diff>
--- a/Documentation/Final_SRS_EGR101_Boe_Bot_Simulation_Software.docx
+++ b/Documentation/Final_SRS_EGR101_Boe_Bot_Simulation_Software.docx
@@ -49,7 +49,13 @@
         <w:pStyle w:val="ByLine"/>
       </w:pPr>
       <w:r>
-        <w:t>Version 1.0 approved</w:t>
+        <w:t xml:space="preserve">Version </w:t>
+      </w:r>
+      <w:r>
+        <w:t>2.1</w:t>
+      </w:r>
+      <w:r>
+        <w:t xml:space="preserve"> approved</w:t>
       </w:r>
     </w:p>
     <w:p>
@@ -78,18 +84,8 @@
           <w:bCs/>
           <w:szCs w:val="28"/>
         </w:rPr>
-        <w:t xml:space="preserve">Emily </w:t>
-      </w:r>
-      <w:proofErr w:type="spellStart"/>
-      <w:r>
-        <w:rPr>
-          <w:b w:val="0"/>
-          <w:bCs/>
-          <w:szCs w:val="28"/>
-        </w:rPr>
-        <w:t>Connearney</w:t>
-      </w:r>
-      <w:proofErr w:type="spellEnd"/>
+        <w:t>Emily Connearney</w:t>
+      </w:r>
       <w:r>
         <w:rPr>
           <w:b w:val="0"/>
@@ -172,7 +168,16 @@
         <w:pStyle w:val="ByLine"/>
       </w:pPr>
       <w:r>
-        <w:t>9/22/21</w:t>
+        <w:t>12/4</w:t>
+      </w:r>
+      <w:r>
+        <w:t>/</w:t>
+      </w:r>
+      <w:r>
+        <w:t>20</w:t>
+      </w:r>
+      <w:r>
+        <w:t>21</w:t>
       </w:r>
     </w:p>
     <w:p>
@@ -2265,9 +2270,6 @@
         <w:tc>
           <w:tcPr>
             <w:tcW w:w="2160" w:type="dxa"/>
-            <w:tcBorders>
-              <w:bottom w:val="single" w:sz="12" w:space="0" w:color="auto"/>
-            </w:tcBorders>
           </w:tcPr>
           <w:p>
             <w:pPr>
@@ -2289,6 +2291,47 @@
         <w:tc>
           <w:tcPr>
             <w:tcW w:w="1170" w:type="dxa"/>
+          </w:tcPr>
+          <w:p>
+            <w:pPr>
+              <w:spacing w:before="40" w:after="40"/>
+            </w:pPr>
+            <w:r>
+              <w:t>10/26/21</w:t>
+            </w:r>
+          </w:p>
+        </w:tc>
+        <w:tc>
+          <w:tcPr>
+            <w:tcW w:w="4954" w:type="dxa"/>
+          </w:tcPr>
+          <w:p>
+            <w:pPr>
+              <w:spacing w:before="40" w:after="40"/>
+            </w:pPr>
+            <w:r>
+              <w:t>deliverable</w:t>
+            </w:r>
+          </w:p>
+        </w:tc>
+        <w:tc>
+          <w:tcPr>
+            <w:tcW w:w="1584" w:type="dxa"/>
+          </w:tcPr>
+          <w:p>
+            <w:pPr>
+              <w:spacing w:before="40" w:after="40"/>
+            </w:pPr>
+            <w:r>
+              <w:t>2.0</w:t>
+            </w:r>
+          </w:p>
+        </w:tc>
+      </w:tr>
+      <w:tr>
+        <w:tc>
+          <w:tcPr>
+            <w:tcW w:w="2160" w:type="dxa"/>
             <w:tcBorders>
               <w:bottom w:val="single" w:sz="12" w:space="0" w:color="auto"/>
             </w:tcBorders>
@@ -2298,7 +2341,23 @@
               <w:spacing w:before="40" w:after="40"/>
             </w:pPr>
             <w:r>
-              <w:t>10/26/21</w:t>
+              <w:t>Luke Crump</w:t>
+            </w:r>
+          </w:p>
+        </w:tc>
+        <w:tc>
+          <w:tcPr>
+            <w:tcW w:w="1170" w:type="dxa"/>
+            <w:tcBorders>
+              <w:bottom w:val="single" w:sz="12" w:space="0" w:color="auto"/>
+            </w:tcBorders>
+          </w:tcPr>
+          <w:p>
+            <w:pPr>
+              <w:spacing w:before="40" w:after="40"/>
+            </w:pPr>
+            <w:r>
+              <w:t>12/4/21</w:t>
             </w:r>
           </w:p>
         </w:tc>
@@ -2314,7 +2373,7 @@
               <w:spacing w:before="40" w:after="40"/>
             </w:pPr>
             <w:r>
-              <w:t>deliverable</w:t>
+              <w:t>Edited Format</w:t>
             </w:r>
           </w:p>
         </w:tc>
@@ -2330,7 +2389,7 @@
               <w:spacing w:before="40" w:after="40"/>
             </w:pPr>
             <w:r>
-              <w:t>2.0</w:t>
+              <w:t>2.1</w:t>
             </w:r>
           </w:p>
         </w:tc>
@@ -2396,61 +2455,19 @@
         <w:rPr>
           <w:color w:val="000000"/>
         </w:rPr>
-        <w:t xml:space="preserve">This Product is designed to supplement learning for remote students in the course EGR101. The course utilizes a $229.00 Parallax </w:t>
-      </w:r>
-      <w:proofErr w:type="spellStart"/>
+        <w:t xml:space="preserve">This Product is designed to supplement learning for remote students in the course EGR101. The course utilizes a $229.00 Parallax Boe-Bot Robot Kit to allow students to design a functionally autonomous robot. EGR101’s main project deliverables include grades based on performance in four Boe-Bot courses built to challenge students on </w:t>
+      </w:r>
       <w:r>
         <w:rPr>
           <w:color w:val="000000"/>
         </w:rPr>
-        <w:t>Boe</w:t>
-      </w:r>
-      <w:proofErr w:type="spellEnd"/>
+        <w:t>forming solutions to: basic line following, line following corrected for noise, object avoidance, and resource management. N</w:t>
+      </w:r>
       <w:r>
         <w:rPr>
           <w:color w:val="000000"/>
         </w:rPr>
-        <w:t xml:space="preserve">-Bot Robot Kit to allow students to design a functionally autonomous robot. EGR101’s main project deliverables include grades based on performance in four </w:t>
-      </w:r>
-      <w:proofErr w:type="spellStart"/>
-      <w:r>
-        <w:rPr>
-          <w:color w:val="000000"/>
-        </w:rPr>
-        <w:t>Boe</w:t>
-      </w:r>
-      <w:proofErr w:type="spellEnd"/>
-      <w:r>
-        <w:rPr>
-          <w:color w:val="000000"/>
-        </w:rPr>
-        <w:t xml:space="preserve">-Bot courses built to challenge students on </w:t>
-      </w:r>
-      <w:r>
-        <w:rPr>
-          <w:color w:val="000000"/>
-        </w:rPr>
-        <w:t>forming solutions to: basic line following, line following corrected for noise, object avoidance, and resource management. N</w:t>
-      </w:r>
-      <w:r>
-        <w:rPr>
-          <w:color w:val="000000"/>
-        </w:rPr>
-        <w:t xml:space="preserve">ormally students are split into groups of three, with each group receiving a </w:t>
-      </w:r>
-      <w:proofErr w:type="spellStart"/>
-      <w:r>
-        <w:rPr>
-          <w:color w:val="000000"/>
-        </w:rPr>
-        <w:t>Boe</w:t>
-      </w:r>
-      <w:proofErr w:type="spellEnd"/>
-      <w:r>
-        <w:rPr>
-          <w:color w:val="000000"/>
-        </w:rPr>
-        <w:t>-Bot kit, which includes its respective</w:t>
+        <w:t>ormally students are split into groups of three, with each group receiving a Boe-Bot kit, which includes its respective</w:t>
       </w:r>
       <w:r>
         <w:rPr>
@@ -2534,21 +2551,7 @@
         <w:rPr>
           <w:color w:val="000000"/>
         </w:rPr>
-        <w:t xml:space="preserve">The intended users of this product include students, and the instructor of the EGR101 course. This document contains information on product functionality, requirements, </w:t>
-      </w:r>
-      <w:proofErr w:type="gramStart"/>
-      <w:r>
-        <w:rPr>
-          <w:color w:val="000000"/>
-        </w:rPr>
-        <w:t>standards</w:t>
-      </w:r>
-      <w:proofErr w:type="gramEnd"/>
-      <w:r>
-        <w:rPr>
-          <w:color w:val="000000"/>
-        </w:rPr>
-        <w:t xml:space="preserve"> and regulations given by the current EGR101 instructor. Section 2 describes the intent of the project. Section 3 describes the technical aspect most pertinent to the other software developers maintaining or enhancing the project. Section 4 and 5 describe the features and standards the project follows and should be of interest to instructors interested in understanding the scope of this tool.</w:t>
+        <w:t>The intended users of this product include students, and the instructor of the EGR101 course. This document contains information on product functionality, requirements, standards and regulations given by the current EGR101 instructor. Section 2 describes the intent of the project. Section 3 describes the technical aspect most pertinent to the other software developers maintaining or enhancing the project. Section 4 and 5 describe the features and standards the project follows and should be of interest to instructors interested in understanding the scope of this tool.</w:t>
       </w:r>
     </w:p>
     <w:p>
@@ -2588,21 +2591,7 @@
         <w:rPr>
           <w:color w:val="000000"/>
         </w:rPr>
-        <w:t xml:space="preserve">The scope of this application would be to reduce the cost of eventual replacement of </w:t>
-      </w:r>
-      <w:proofErr w:type="spellStart"/>
-      <w:r>
-        <w:rPr>
-          <w:color w:val="000000"/>
-        </w:rPr>
-        <w:t>Boe</w:t>
-      </w:r>
-      <w:proofErr w:type="spellEnd"/>
-      <w:r>
-        <w:rPr>
-          <w:color w:val="000000"/>
-        </w:rPr>
-        <w:t xml:space="preserve">-Bot kits, allow for remote learning through testing electronic based solutions in a sandbox environment, and ease of grading said electronic based solutions. The proposed project would Allow students to program Arduino sketches, design a virtual bot through adding components and wire connections, test their virtual bot on the 4 deliverable courses and provide a sandbox environment to improve understanding of basic circuitry and imperative programming. This product could be used in applications far beyond the scope of this course as a virtual electronics test environment could be in-valuable to autonomous vehicle testing </w:t>
+        <w:t xml:space="preserve">The scope of this application would be to reduce the cost of eventual replacement of Boe-Bot kits, allow for remote learning through testing electronic based solutions in a sandbox environment, and ease of grading said electronic based solutions. The proposed project would Allow students to program Arduino sketches, design a virtual bot through adding components and wire connections, test their virtual bot on the 4 deliverable courses and provide a sandbox environment to improve understanding of basic circuitry and imperative programming. This product could be used in applications far beyond the scope of this course as a virtual electronics test environment could be in-valuable to autonomous vehicle testing </w:t>
       </w:r>
     </w:p>
     <w:p>
@@ -3621,39 +3610,7 @@
           <w:i w:val="0"/>
           <w:iCs/>
         </w:rPr>
-        <w:t xml:space="preserve">The 3D simulation interface will provide a display for the user to view behavior of the </w:t>
-      </w:r>
-      <w:proofErr w:type="spellStart"/>
-      <w:r>
-        <w:rPr>
-          <w:i w:val="0"/>
-          <w:iCs/>
-        </w:rPr>
-        <w:t>Boe</w:t>
-      </w:r>
-      <w:proofErr w:type="spellEnd"/>
-      <w:r>
-        <w:rPr>
-          <w:i w:val="0"/>
-          <w:iCs/>
-        </w:rPr>
-        <w:t xml:space="preserve">-bot after successfully compiling Arduino code, adding </w:t>
-      </w:r>
-      <w:proofErr w:type="gramStart"/>
-      <w:r>
-        <w:rPr>
-          <w:i w:val="0"/>
-          <w:iCs/>
-        </w:rPr>
-        <w:t>components</w:t>
-      </w:r>
-      <w:proofErr w:type="gramEnd"/>
-      <w:r>
-        <w:rPr>
-          <w:i w:val="0"/>
-          <w:iCs/>
-        </w:rPr>
-        <w:t xml:space="preserve"> and wiring those components. There shall be a play, pause, and </w:t>
+        <w:t xml:space="preserve">The 3D simulation interface will provide a display for the user to view behavior of the Boe-bot after successfully compiling Arduino code, adding components and wiring those components. There shall be a play, pause, and </w:t>
       </w:r>
       <w:r>
         <w:rPr>
@@ -3780,15 +3737,13 @@
         </w:rPr>
         <w:t xml:space="preserve">There shall be a system of communication between two major subsystems in this product. It will be required that the Unity executable can communicate with the Java application at runtime. This will be a local host socket connection between the two applications in which both applications can send packets to each other via a TCP connection. There will be 3 main </w:t>
       </w:r>
-      <w:proofErr w:type="spellStart"/>
-      <w:r>
-        <w:rPr>
-          <w:i w:val="0"/>
-          <w:iCs/>
-        </w:rPr>
-        <w:t>senarios</w:t>
-      </w:r>
-      <w:proofErr w:type="spellEnd"/>
+      <w:r>
+        <w:rPr>
+          <w:i w:val="0"/>
+          <w:iCs/>
+        </w:rPr>
+        <w:t>scenarios</w:t>
+      </w:r>
       <w:r>
         <w:rPr>
           <w:i w:val="0"/>
@@ -3917,31 +3872,27 @@
         </w:rPr>
         <w:t xml:space="preserve">on execution of the 3D simulation of </w:t>
       </w:r>
-      <w:proofErr w:type="spellStart"/>
-      <w:r>
-        <w:rPr>
-          <w:i w:val="0"/>
-          <w:iCs/>
-        </w:rPr>
-        <w:t>boe</w:t>
-      </w:r>
-      <w:proofErr w:type="spellEnd"/>
-      <w:r>
-        <w:rPr>
-          <w:i w:val="0"/>
-          <w:iCs/>
-        </w:rPr>
-        <w:t xml:space="preserve">-bot on a course a </w:t>
-      </w:r>
-      <w:proofErr w:type="gramStart"/>
-      <w:r>
-        <w:rPr>
-          <w:i w:val="0"/>
-          <w:iCs/>
-        </w:rPr>
-        <w:t>bi directional</w:t>
-      </w:r>
-      <w:proofErr w:type="gramEnd"/>
+      <w:r>
+        <w:rPr>
+          <w:i w:val="0"/>
+          <w:iCs/>
+        </w:rPr>
+        <w:t>B</w:t>
+      </w:r>
+      <w:r>
+        <w:rPr>
+          <w:i w:val="0"/>
+          <w:iCs/>
+        </w:rPr>
+        <w:t xml:space="preserve">oe-bot on a course a </w:t>
+      </w:r>
+      <w:r>
+        <w:rPr>
+          <w:i w:val="0"/>
+          <w:iCs/>
+        </w:rPr>
+        <w:t>bidirectional</w:t>
+      </w:r>
       <w:r>
         <w:rPr>
           <w:i w:val="0"/>
@@ -4342,11 +4293,9 @@
       <w:r>
         <w:t xml:space="preserve">The Arduino IDE will allow for the user to </w:t>
       </w:r>
-      <w:proofErr w:type="gramStart"/>
-      <w:r>
-        <w:t>program, and</w:t>
-      </w:r>
-      <w:proofErr w:type="gramEnd"/>
+      <w:r>
+        <w:t>program and</w:t>
+      </w:r>
       <w:r>
         <w:t xml:space="preserve"> build Arduino code. The IDE will also be a hub for traversing the application as the interface can connect with the Wiring and Design interface as well as the 3D Simulation.</w:t>
       </w:r>
@@ -4622,16 +4571,12 @@
       <w:r>
         <w:t xml:space="preserve">The system shall prompt the user to select a course, the course selected will be displayed and executed </w:t>
       </w:r>
-      <w:proofErr w:type="spellStart"/>
-      <w:proofErr w:type="gramStart"/>
       <w:r>
         <w:t>on.</w:t>
       </w:r>
       <w:r>
-        <w:t>The</w:t>
-      </w:r>
-      <w:proofErr w:type="spellEnd"/>
-      <w:proofErr w:type="gramEnd"/>
+        <w:t xml:space="preserve"> The</w:t>
+      </w:r>
       <w:r>
         <w:t xml:space="preserve"> system shall have a save button appear when the File button is clicked</w:t>
       </w:r>
@@ -4647,16 +4592,12 @@
       <w:r>
         <w:t xml:space="preserve">The emulation thread shall send each components behavior to the simulation UI via TCP connection per </w:t>
       </w:r>
-      <w:proofErr w:type="spellStart"/>
-      <w:proofErr w:type="gramStart"/>
       <w:r>
         <w:t>cycle.</w:t>
       </w:r>
       <w:r>
-        <w:t>The</w:t>
-      </w:r>
-      <w:proofErr w:type="spellEnd"/>
-      <w:proofErr w:type="gramEnd"/>
+        <w:t xml:space="preserve"> The</w:t>
+      </w:r>
       <w:r>
         <w:t xml:space="preserve"> system shall have an open button appear when the File Button is clicked.</w:t>
       </w:r>
@@ -4694,15 +4635,7 @@
         </w:numPr>
       </w:pPr>
       <w:r>
-        <w:t xml:space="preserve">The simulation UI shall update the </w:t>
-      </w:r>
-      <w:proofErr w:type="spellStart"/>
-      <w:r>
-        <w:t>Boe</w:t>
-      </w:r>
-      <w:proofErr w:type="spellEnd"/>
-      <w:r>
-        <w:t>-Bot’s rotation if one wheel is rotating</w:t>
+        <w:t>The simulation UI shall update the Boe-Bot’s rotation if one wheel is rotating</w:t>
       </w:r>
     </w:p>
     <w:p>
@@ -4714,15 +4647,7 @@
         </w:numPr>
       </w:pPr>
       <w:r>
-        <w:t xml:space="preserve">The simulation UI shall update the </w:t>
-      </w:r>
-      <w:proofErr w:type="spellStart"/>
-      <w:r>
-        <w:t>Boe</w:t>
-      </w:r>
-      <w:proofErr w:type="spellEnd"/>
-      <w:r>
-        <w:t>-Bots position if both wheels rotate</w:t>
+        <w:t>The simulation UI shall update the Boe-Bots position if both wheels rotate</w:t>
       </w:r>
     </w:p>
     <w:p>
@@ -4768,6 +4693,7 @@
           <w:ilvl w:val="0"/>
           <w:numId w:val="9"/>
         </w:numPr>
+        <w:ind w:left="720" w:firstLine="0"/>
       </w:pPr>
       <w:r>
         <w:t>The system shall pause the simulation if the pause button is selected.</w:t>
@@ -4796,13 +4722,11 @@
       <w:r>
         <w:t xml:space="preserve">The system shall not allow the </w:t>
       </w:r>
-      <w:proofErr w:type="spellStart"/>
-      <w:r>
-        <w:t>boe</w:t>
-      </w:r>
-      <w:proofErr w:type="spellEnd"/>
-      <w:r>
-        <w:t>-bot to change position if it is colliding with an obstacle in the course.</w:t>
+      <w:r>
+        <w:t>B</w:t>
+      </w:r>
+      <w:r>
+        <w:t>oe-bot to change position if it is colliding with an obstacle in the course.</w:t>
       </w:r>
     </w:p>
     <w:p>
@@ -4873,15 +4797,7 @@
         <w:pStyle w:val="level4"/>
       </w:pPr>
       <w:r>
-        <w:t xml:space="preserve">This Feature simulates Arduino pin connections and component behavior. It monitors, modifies, and decides whether components will </w:t>
-      </w:r>
-      <w:proofErr w:type="gramStart"/>
-      <w:r>
-        <w:t>actually work</w:t>
-      </w:r>
-      <w:proofErr w:type="gramEnd"/>
-      <w:r>
-        <w:t xml:space="preserve"> as intended through providing </w:t>
+        <w:t xml:space="preserve">This Feature simulates Arduino pin connections and component behavior. It monitors, modifies, and decides whether components will actually work as intended through providing </w:t>
       </w:r>
       <w:r>
         <w:lastRenderedPageBreak/>
@@ -5011,23 +4927,7 @@
         <w:ind w:right="49"/>
       </w:pPr>
       <w:r>
-        <w:t xml:space="preserve">The system shall provide traditionally used libraries like </w:t>
-      </w:r>
-      <w:proofErr w:type="spellStart"/>
-      <w:r>
-        <w:t>Servo.h</w:t>
-      </w:r>
-      <w:proofErr w:type="spellEnd"/>
-      <w:r>
-        <w:t xml:space="preserve"> and </w:t>
-      </w:r>
-      <w:proofErr w:type="spellStart"/>
-      <w:r>
-        <w:t>Serial.h</w:t>
-      </w:r>
-      <w:proofErr w:type="spellEnd"/>
-      <w:r>
-        <w:t xml:space="preserve"> to interface with.</w:t>
+        <w:t>The system shall provide traditionally used libraries like Servo.h and Serial.h to interface with.</w:t>
       </w:r>
     </w:p>
     <w:p>
@@ -5422,21 +5322,12 @@
         </w:rPr>
         <w:t xml:space="preserve">inline Arduino </w:t>
       </w:r>
-      <w:proofErr w:type="gramStart"/>
-      <w:r>
-        <w:rPr>
-          <w:i w:val="0"/>
-          <w:iCs/>
-        </w:rPr>
-        <w:t>API’s</w:t>
-      </w:r>
-      <w:proofErr w:type="gramEnd"/>
-      <w:r>
-        <w:rPr>
-          <w:i w:val="0"/>
-          <w:iCs/>
-        </w:rPr>
-        <w:t>,</w:t>
+      <w:r>
+        <w:rPr>
+          <w:i w:val="0"/>
+          <w:iCs/>
+        </w:rPr>
+        <w:t>APIs</w:t>
       </w:r>
       <w:r>
         <w:rPr>
@@ -5457,7 +5348,7 @@
           <w:i w:val="0"/>
           <w:iCs/>
         </w:rPr>
-        <w:t>, shall be modular and easily manufactured.</w:t>
+        <w:t xml:space="preserve"> shall be modular and easily manufactured.</w:t>
       </w:r>
     </w:p>
     <w:p>
@@ -5877,21 +5768,12 @@
       <w:pPr>
         <w:pStyle w:val="template"/>
       </w:pPr>
-      <w:proofErr w:type="spellStart"/>
       <w:r>
         <w:rPr>
           <w:b/>
           <w:bCs/>
         </w:rPr>
-        <w:t>Boe</w:t>
-      </w:r>
-      <w:proofErr w:type="spellEnd"/>
-      <w:r>
-        <w:rPr>
-          <w:b/>
-          <w:bCs/>
-        </w:rPr>
-        <w:t xml:space="preserve"> Bot</w:t>
+        <w:t>Boe Bot</w:t>
       </w:r>
       <w:r>
         <w:t>- A robot configuration that contains a frame and a caster wheel with two continuous servo motors</w:t>
@@ -5952,15 +5834,7 @@
       <w:jc w:val="center"/>
     </w:pPr>
     <w:r>
-      <w:t xml:space="preserve">Copyright © 1999 by Karl E. </w:t>
-    </w:r>
-    <w:proofErr w:type="spellStart"/>
-    <w:r>
-      <w:t>Wiegers</w:t>
-    </w:r>
-    <w:proofErr w:type="spellEnd"/>
-    <w:r>
-      <w:t>. Permission is granted to use, modify, and distribute this document.</w:t>
+      <w:t>Copyright © 1999 by Karl E. Wiegers. Permission is granted to use, modify, and distribute this document.</w:t>
     </w:r>
   </w:p>
 </w:ftr>
@@ -6075,10 +5949,10 @@
       <w:t xml:space="preserve"> </w:t>
     </w:r>
     <w:r>
-      <w:t>Requirements Specification for &lt;Project&gt;</w:t>
+      <w:t>Requirements Specification for</w:t>
     </w:r>
     <w:r>
-      <w:tab/>
+      <w:t xml:space="preserve"> EGR 101 Simulator</w:t>
     </w:r>
     <w:r>
       <w:tab/>
@@ -8513,18 +8387,18 @@
 </file>
 
 <file path=customXml/item1.xml><?xml version="1.0" encoding="utf-8"?>
-<p:properties xmlns:p="http://schemas.microsoft.com/office/2006/metadata/properties" xmlns:xsi="http://www.w3.org/2001/XMLSchema-instance" xmlns:pc="http://schemas.microsoft.com/office/infopath/2007/PartnerControls">
-  <documentManagement/>
-</p:properties>
-</file>
-
-<file path=customXml/item2.xml><?xml version="1.0" encoding="utf-8"?>
 <?mso-contentType ?>
 <FormTemplates xmlns="http://schemas.microsoft.com/sharepoint/v3/contenttype/forms">
   <Display>DocumentLibraryForm</Display>
   <Edit>DocumentLibraryForm</Edit>
   <New>DocumentLibraryForm</New>
 </FormTemplates>
+</file>
+
+<file path=customXml/item2.xml><?xml version="1.0" encoding="utf-8"?>
+<p:properties xmlns:p="http://schemas.microsoft.com/office/2006/metadata/properties" xmlns:xsi="http://www.w3.org/2001/XMLSchema-instance" xmlns:pc="http://schemas.microsoft.com/office/infopath/2007/PartnerControls">
+  <documentManagement/>
+</p:properties>
 </file>
 
 <file path=customXml/item3.xml><?xml version="1.0" encoding="utf-8"?>
@@ -8674,25 +8548,18 @@
 </file>
 
 <file path=customXml/itemProps1.xml><?xml version="1.0" encoding="utf-8"?>
-<ds:datastoreItem xmlns:ds="http://schemas.openxmlformats.org/officeDocument/2006/customXml" ds:itemID="{2C810CC0-55D8-4AAC-82F9-978A196EF782}">
+<ds:datastoreItem xmlns:ds="http://schemas.openxmlformats.org/officeDocument/2006/customXml" ds:itemID="{C091B679-D0CF-4FB3-8584-EAC19DD8C692}">
   <ds:schemaRefs>
-    <ds:schemaRef ds:uri="http://purl.org/dc/dcmitype/"/>
-    <ds:schemaRef ds:uri="http://schemas.openxmlformats.org/package/2006/metadata/core-properties"/>
-    <ds:schemaRef ds:uri="http://purl.org/dc/terms/"/>
-    <ds:schemaRef ds:uri="http://www.w3.org/XML/1998/namespace"/>
-    <ds:schemaRef ds:uri="http://schemas.microsoft.com/office/2006/documentManagement/types"/>
-    <ds:schemaRef ds:uri="http://purl.org/dc/elements/1.1/"/>
-    <ds:schemaRef ds:uri="http://schemas.microsoft.com/office/infopath/2007/PartnerControls"/>
-    <ds:schemaRef ds:uri="c9dddf94-605b-4377-acc6-c0f2eef9d30d"/>
-    <ds:schemaRef ds:uri="http://schemas.microsoft.com/office/2006/metadata/properties"/>
+    <ds:schemaRef ds:uri="http://schemas.microsoft.com/sharepoint/v3/contenttype/forms"/>
   </ds:schemaRefs>
 </ds:datastoreItem>
 </file>
 
 <file path=customXml/itemProps2.xml><?xml version="1.0" encoding="utf-8"?>
-<ds:datastoreItem xmlns:ds="http://schemas.openxmlformats.org/officeDocument/2006/customXml" ds:itemID="{C091B679-D0CF-4FB3-8584-EAC19DD8C692}">
+<ds:datastoreItem xmlns:ds="http://schemas.openxmlformats.org/officeDocument/2006/customXml" ds:itemID="{2C810CC0-55D8-4AAC-82F9-978A196EF782}">
   <ds:schemaRefs>
-    <ds:schemaRef ds:uri="http://schemas.microsoft.com/sharepoint/v3/contenttype/forms"/>
+    <ds:schemaRef ds:uri="http://schemas.microsoft.com/office/2006/metadata/properties"/>
+    <ds:schemaRef ds:uri="http://schemas.microsoft.com/office/infopath/2007/PartnerControls"/>
   </ds:schemaRefs>
 </ds:datastoreItem>
 </file>

</xml_diff>